<commit_message>
updated to include signature
</commit_message>
<xml_diff>
--- a/rent_receipt_template.docx
+++ b/rent_receipt_template.docx
@@ -89,7 +89,29 @@
           <w:szCs w:val="24"/>
           <w:lang w:val="en-IN"/>
         </w:rPr>
+        <w:t xml:space="preserve">{{ </w:t>
+      </w:r>
+      <w:r>
+        <w:rPr>
+          <w:rFonts w:ascii="DejaVu Sans" w:hAnsi="DejaVu Sans" w:cs="DejaVu Sans"/>
+          <w:b/>
+          <w:bCs/>
+          <w:sz w:val="24"/>
+          <w:szCs w:val="24"/>
+          <w:lang w:val="en-IN"/>
+        </w:rPr>
         <w:t>RENT_MONTH</w:t>
+      </w:r>
+      <w:r>
+        <w:rPr>
+          <w:rFonts w:ascii="DejaVu Sans" w:hAnsi="DejaVu Sans" w:cs="DejaVu Sans"/>
+          <w:b/>
+          <w:bCs/>
+          <w:sz w:val="24"/>
+          <w:szCs w:val="24"/>
+          <w:lang w:val="en-IN"/>
+        </w:rPr>
+        <w:t xml:space="preserve"> }}</w:t>
       </w:r>
     </w:p>
     <w:p>
@@ -144,7 +166,29 @@
           <w:szCs w:val="24"/>
           <w:lang w:val="en-IN"/>
         </w:rPr>
+        <w:t xml:space="preserve">{{ </w:t>
+      </w:r>
+      <w:r>
+        <w:rPr>
+          <w:rFonts w:ascii="DejaVu Sans" w:hAnsi="DejaVu Sans" w:cs="DejaVu Sans"/>
+          <w:b/>
+          <w:bCs/>
+          <w:sz w:val="24"/>
+          <w:szCs w:val="24"/>
+          <w:lang w:val="en-IN"/>
+        </w:rPr>
         <w:t>PAYEE_NAME</w:t>
+      </w:r>
+      <w:r>
+        <w:rPr>
+          <w:rFonts w:ascii="DejaVu Sans" w:hAnsi="DejaVu Sans" w:cs="DejaVu Sans"/>
+          <w:b/>
+          <w:bCs/>
+          <w:sz w:val="24"/>
+          <w:szCs w:val="24"/>
+          <w:lang w:val="en-IN"/>
+        </w:rPr>
+        <w:t xml:space="preserve"> }}</w:t>
       </w:r>
     </w:p>
     <w:p>
@@ -200,20 +244,72 @@
           <w:szCs w:val="24"/>
           <w:lang w:val="en-IN"/>
         </w:rPr>
+        <w:t xml:space="preserve">{{ </w:t>
+      </w:r>
+      <w:r>
+        <w:rPr>
+          <w:rFonts w:ascii="DejaVu Sans" w:hAnsi="DejaVu Sans" w:cs="DejaVu Sans"/>
+          <w:b/>
+          <w:bCs/>
+          <w:sz w:val="24"/>
+          <w:szCs w:val="24"/>
+          <w:lang w:val="en-IN"/>
+        </w:rPr>
         <w:t>PAID_AMOUNT</w:t>
+      </w:r>
+      <w:r>
+        <w:rPr>
+          <w:rFonts w:ascii="DejaVu Sans" w:hAnsi="DejaVu Sans" w:cs="DejaVu Sans"/>
+          <w:b/>
+          <w:bCs/>
+          <w:sz w:val="24"/>
+          <w:szCs w:val="24"/>
+          <w:lang w:val="en-IN"/>
+        </w:rPr>
+        <w:t xml:space="preserve"> }}</w:t>
       </w:r>
     </w:p>
     <w:p>
       <w:pPr>
         <w:rPr>
           <w:rFonts w:ascii="DejaVu Sans" w:hAnsi="DejaVu Sans" w:cs="DejaVu Sans"/>
-          <w:b/>
-          <w:bCs/>
-          <w:sz w:val="24"/>
-          <w:szCs w:val="24"/>
-          <w:lang w:val="en-IN"/>
-        </w:rPr>
-      </w:pPr>
+          <w:color w:val="808080" w:themeColor="background1" w:themeShade="80"/>
+          <w:sz w:val="24"/>
+          <w:szCs w:val="24"/>
+          <w:lang w:val="en-IN"/>
+        </w:rPr>
+      </w:pPr>
+      <w:r>
+        <w:rPr>
+          <w:rFonts w:ascii="DejaVu Sans" w:hAnsi="DejaVu Sans" w:cs="DejaVu Sans"/>
+          <w:color w:val="808080" w:themeColor="background1" w:themeShade="80"/>
+          <w:sz w:val="24"/>
+          <w:szCs w:val="24"/>
+          <w:lang w:val="en-IN"/>
+        </w:rPr>
+        <w:t>Payment Mode</w:t>
+      </w:r>
+      <w:r>
+        <w:rPr>
+          <w:rFonts w:ascii="DejaVu Sans" w:hAnsi="DejaVu Sans" w:cs="DejaVu Sans"/>
+          <w:color w:val="808080" w:themeColor="background1" w:themeShade="80"/>
+          <w:sz w:val="24"/>
+          <w:szCs w:val="24"/>
+          <w:lang w:val="en-IN"/>
+        </w:rPr>
+        <w:tab/>
+      </w:r>
+      <w:r>
+        <w:rPr>
+          <w:rFonts w:ascii="DejaVu Sans" w:hAnsi="DejaVu Sans" w:cs="DejaVu Sans"/>
+          <w:b/>
+          <w:bCs/>
+          <w:sz w:val="24"/>
+          <w:szCs w:val="24"/>
+          <w:lang w:val="en-IN"/>
+        </w:rPr>
+        <w:t>{{ PAYMENT_MODE }}</w:t>
+      </w:r>
     </w:p>
     <w:p>
       <w:pPr>
@@ -225,38 +321,36 @@
           <w:lang w:val="en-IN"/>
         </w:rPr>
       </w:pPr>
-      <w:r>
-        <w:rPr>
-          <w:rFonts w:ascii="DejaVu Sans" w:hAnsi="DejaVu Sans" w:cs="DejaVu Sans"/>
-          <w:color w:val="808080" w:themeColor="background1" w:themeShade="80"/>
-          <w:sz w:val="24"/>
-          <w:szCs w:val="24"/>
-          <w:lang w:val="en-IN"/>
-        </w:rPr>
-        <w:t>Address</w:t>
-      </w:r>
     </w:p>
     <w:p>
       <w:pPr>
         <w:rPr>
           <w:rFonts w:ascii="DejaVu Sans" w:hAnsi="DejaVu Sans" w:cs="DejaVu Sans"/>
-          <w:b/>
-          <w:bCs/>
-          <w:sz w:val="24"/>
-          <w:szCs w:val="24"/>
-          <w:lang w:val="en-IN"/>
-        </w:rPr>
-      </w:pPr>
-      <w:r>
-        <w:rPr>
-          <w:rFonts w:ascii="DejaVu Sans" w:hAnsi="DejaVu Sans" w:cs="DejaVu Sans"/>
-          <w:b/>
-          <w:bCs/>
-          <w:sz w:val="24"/>
-          <w:szCs w:val="24"/>
-          <w:lang w:val="en-IN"/>
-        </w:rPr>
-        <w:t>HOUSE_ADDRESS</w:t>
+          <w:color w:val="808080" w:themeColor="background1" w:themeShade="80"/>
+          <w:sz w:val="24"/>
+          <w:szCs w:val="24"/>
+          <w:lang w:val="en-IN"/>
+        </w:rPr>
+      </w:pPr>
+      <w:r>
+        <w:rPr>
+          <w:rFonts w:ascii="DejaVu Sans" w:hAnsi="DejaVu Sans" w:cs="DejaVu Sans"/>
+          <w:color w:val="808080" w:themeColor="background1" w:themeShade="80"/>
+          <w:sz w:val="24"/>
+          <w:szCs w:val="24"/>
+          <w:lang w:val="en-IN"/>
+        </w:rPr>
+        <w:t xml:space="preserve">Property </w:t>
+      </w:r>
+      <w:r>
+        <w:rPr>
+          <w:rFonts w:ascii="DejaVu Sans" w:hAnsi="DejaVu Sans" w:cs="DejaVu Sans"/>
+          <w:color w:val="808080" w:themeColor="background1" w:themeShade="80"/>
+          <w:sz w:val="24"/>
+          <w:szCs w:val="24"/>
+          <w:lang w:val="en-IN"/>
+        </w:rPr>
+        <w:t>Address</w:t>
       </w:r>
     </w:p>
     <w:p>
@@ -270,6 +364,39 @@
           <w:lang w:val="en-IN"/>
         </w:rPr>
       </w:pPr>
+      <w:r>
+        <w:rPr>
+          <w:rFonts w:ascii="DejaVu Sans" w:hAnsi="DejaVu Sans" w:cs="DejaVu Sans"/>
+          <w:b/>
+          <w:bCs/>
+          <w:sz w:val="24"/>
+          <w:szCs w:val="24"/>
+          <w:lang w:val="en-IN"/>
+        </w:rPr>
+        <w:t>{{ PROPERTY_</w:t>
+      </w:r>
+      <w:r>
+        <w:rPr>
+          <w:rFonts w:ascii="DejaVu Sans" w:hAnsi="DejaVu Sans" w:cs="DejaVu Sans"/>
+          <w:b/>
+          <w:bCs/>
+          <w:sz w:val="24"/>
+          <w:szCs w:val="24"/>
+          <w:lang w:val="en-IN"/>
+        </w:rPr>
+        <w:t>ADDRESS</w:t>
+      </w:r>
+      <w:r>
+        <w:rPr>
+          <w:rFonts w:ascii="DejaVu Sans" w:hAnsi="DejaVu Sans" w:cs="DejaVu Sans"/>
+          <w:b/>
+          <w:bCs/>
+          <w:sz w:val="24"/>
+          <w:szCs w:val="24"/>
+          <w:lang w:val="en-IN"/>
+        </w:rPr>
+        <w:t xml:space="preserve"> }}</w:t>
+      </w:r>
     </w:p>
     <w:p>
       <w:pPr>
@@ -282,17 +409,6 @@
           <w:lang w:val="en-IN"/>
         </w:rPr>
       </w:pPr>
-      <w:r>
-        <w:rPr>
-          <w:rFonts w:ascii="DejaVu Sans" w:hAnsi="DejaVu Sans" w:cs="DejaVu Sans"/>
-          <w:b/>
-          <w:bCs/>
-          <w:sz w:val="24"/>
-          <w:szCs w:val="24"/>
-          <w:lang w:val="en-IN"/>
-        </w:rPr>
-        <w:t>Recipient’s details:</w:t>
-      </w:r>
     </w:p>
     <w:p>
       <w:pPr>
@@ -308,34 +424,13 @@
       <w:r>
         <w:rPr>
           <w:rFonts w:ascii="DejaVu Sans" w:hAnsi="DejaVu Sans" w:cs="DejaVu Sans"/>
-          <w:color w:val="808080" w:themeColor="background1" w:themeShade="80"/>
-          <w:sz w:val="24"/>
-          <w:szCs w:val="24"/>
-          <w:lang w:val="en-IN"/>
-        </w:rPr>
-        <w:t>Landlord Name</w:t>
-      </w:r>
-      <w:r>
-        <w:rPr>
-          <w:rFonts w:ascii="DejaVu Sans" w:hAnsi="DejaVu Sans" w:cs="DejaVu Sans"/>
-          <w:b/>
-          <w:bCs/>
-          <w:sz w:val="24"/>
-          <w:szCs w:val="24"/>
-          <w:lang w:val="en-IN"/>
-        </w:rPr>
-        <w:tab/>
-      </w:r>
-      <w:r>
-        <w:rPr>
-          <w:rFonts w:ascii="DejaVu Sans" w:hAnsi="DejaVu Sans" w:cs="DejaVu Sans"/>
-          <w:b/>
-          <w:bCs/>
-          <w:sz w:val="24"/>
-          <w:szCs w:val="24"/>
-          <w:lang w:val="en-IN"/>
-        </w:rPr>
-        <w:t>LANDLORD_NAME</w:t>
+          <w:b/>
+          <w:bCs/>
+          <w:sz w:val="24"/>
+          <w:szCs w:val="24"/>
+          <w:lang w:val="en-IN"/>
+        </w:rPr>
+        <w:t>Recipient’s details:</w:t>
       </w:r>
     </w:p>
     <w:p>
@@ -357,6 +452,72 @@
           <w:szCs w:val="24"/>
           <w:lang w:val="en-IN"/>
         </w:rPr>
+        <w:t>Landlord Name</w:t>
+      </w:r>
+      <w:r>
+        <w:rPr>
+          <w:rFonts w:ascii="DejaVu Sans" w:hAnsi="DejaVu Sans" w:cs="DejaVu Sans"/>
+          <w:b/>
+          <w:bCs/>
+          <w:sz w:val="24"/>
+          <w:szCs w:val="24"/>
+          <w:lang w:val="en-IN"/>
+        </w:rPr>
+        <w:tab/>
+      </w:r>
+      <w:r>
+        <w:rPr>
+          <w:rFonts w:ascii="DejaVu Sans" w:hAnsi="DejaVu Sans" w:cs="DejaVu Sans"/>
+          <w:b/>
+          <w:bCs/>
+          <w:sz w:val="24"/>
+          <w:szCs w:val="24"/>
+          <w:lang w:val="en-IN"/>
+        </w:rPr>
+        <w:t xml:space="preserve">{{ </w:t>
+      </w:r>
+      <w:r>
+        <w:rPr>
+          <w:rFonts w:ascii="DejaVu Sans" w:hAnsi="DejaVu Sans" w:cs="DejaVu Sans"/>
+          <w:b/>
+          <w:bCs/>
+          <w:sz w:val="24"/>
+          <w:szCs w:val="24"/>
+          <w:lang w:val="en-IN"/>
+        </w:rPr>
+        <w:t>LANDLORD_NAME</w:t>
+      </w:r>
+      <w:r>
+        <w:rPr>
+          <w:rFonts w:ascii="DejaVu Sans" w:hAnsi="DejaVu Sans" w:cs="DejaVu Sans"/>
+          <w:b/>
+          <w:bCs/>
+          <w:sz w:val="24"/>
+          <w:szCs w:val="24"/>
+          <w:lang w:val="en-IN"/>
+        </w:rPr>
+        <w:t xml:space="preserve"> }}</w:t>
+      </w:r>
+    </w:p>
+    <w:p>
+      <w:pPr>
+        <w:rPr>
+          <w:rFonts w:ascii="DejaVu Sans" w:hAnsi="DejaVu Sans" w:cs="DejaVu Sans"/>
+          <w:b/>
+          <w:bCs/>
+          <w:sz w:val="24"/>
+          <w:szCs w:val="24"/>
+          <w:lang w:val="en-IN"/>
+        </w:rPr>
+      </w:pPr>
+      <w:r>
+        <w:rPr>
+          <w:rFonts w:ascii="DejaVu Sans" w:hAnsi="DejaVu Sans" w:cs="DejaVu Sans"/>
+          <w:color w:val="808080" w:themeColor="background1" w:themeShade="80"/>
+          <w:sz w:val="24"/>
+          <w:szCs w:val="24"/>
+          <w:lang w:val="en-IN"/>
+        </w:rPr>
         <w:t>UPI ID</w:t>
       </w:r>
       <w:r>
@@ -390,7 +551,157 @@
           <w:szCs w:val="24"/>
           <w:lang w:val="en-IN"/>
         </w:rPr>
+        <w:t xml:space="preserve">{{ </w:t>
+      </w:r>
+      <w:r>
+        <w:rPr>
+          <w:rFonts w:ascii="DejaVu Sans" w:hAnsi="DejaVu Sans" w:cs="DejaVu Sans"/>
+          <w:b/>
+          <w:bCs/>
+          <w:sz w:val="24"/>
+          <w:szCs w:val="24"/>
+          <w:lang w:val="en-IN"/>
+        </w:rPr>
         <w:t>LANDLORD_UPI</w:t>
+      </w:r>
+      <w:r>
+        <w:rPr>
+          <w:rFonts w:ascii="DejaVu Sans" w:hAnsi="DejaVu Sans" w:cs="DejaVu Sans"/>
+          <w:b/>
+          <w:bCs/>
+          <w:sz w:val="24"/>
+          <w:szCs w:val="24"/>
+          <w:lang w:val="en-IN"/>
+        </w:rPr>
+        <w:t xml:space="preserve"> }}</w:t>
+      </w:r>
+    </w:p>
+    <w:p>
+      <w:pPr>
+        <w:rPr>
+          <w:rFonts w:ascii="DejaVu Sans" w:hAnsi="DejaVu Sans" w:cs="DejaVu Sans"/>
+          <w:b/>
+          <w:bCs/>
+          <w:sz w:val="24"/>
+          <w:szCs w:val="24"/>
+          <w:lang w:val="en-IN"/>
+        </w:rPr>
+      </w:pPr>
+      <w:r>
+        <w:rPr>
+          <w:rFonts w:ascii="DejaVu Sans" w:hAnsi="DejaVu Sans" w:cs="DejaVu Sans"/>
+          <w:color w:val="808080" w:themeColor="background1" w:themeShade="80"/>
+          <w:sz w:val="24"/>
+          <w:szCs w:val="24"/>
+          <w:lang w:val="en-IN"/>
+        </w:rPr>
+        <w:t>Landlord PAN</w:t>
+      </w:r>
+      <w:r>
+        <w:rPr>
+          <w:rFonts w:ascii="DejaVu Sans" w:hAnsi="DejaVu Sans" w:cs="DejaVu Sans"/>
+          <w:sz w:val="24"/>
+          <w:szCs w:val="24"/>
+          <w:lang w:val="en-IN"/>
+        </w:rPr>
+        <w:tab/>
+      </w:r>
+      <w:r>
+        <w:rPr>
+          <w:rFonts w:ascii="DejaVu Sans" w:hAnsi="DejaVu Sans" w:cs="DejaVu Sans"/>
+          <w:b/>
+          <w:bCs/>
+          <w:sz w:val="24"/>
+          <w:szCs w:val="24"/>
+          <w:lang w:val="en-IN"/>
+        </w:rPr>
+        <w:t xml:space="preserve">{{ </w:t>
+      </w:r>
+      <w:r>
+        <w:rPr>
+          <w:rFonts w:ascii="DejaVu Sans" w:hAnsi="DejaVu Sans" w:cs="DejaVu Sans"/>
+          <w:b/>
+          <w:bCs/>
+          <w:sz w:val="24"/>
+          <w:szCs w:val="24"/>
+          <w:lang w:val="en-IN"/>
+        </w:rPr>
+        <w:t>LANDLORD_PAN</w:t>
+      </w:r>
+      <w:r>
+        <w:rPr>
+          <w:rFonts w:ascii="DejaVu Sans" w:hAnsi="DejaVu Sans" w:cs="DejaVu Sans"/>
+          <w:b/>
+          <w:bCs/>
+          <w:sz w:val="24"/>
+          <w:szCs w:val="24"/>
+          <w:lang w:val="en-IN"/>
+        </w:rPr>
+        <w:t xml:space="preserve"> }}</w:t>
+      </w:r>
+    </w:p>
+    <w:p>
+      <w:pPr>
+        <w:rPr>
+          <w:rFonts w:ascii="DejaVu Sans" w:hAnsi="DejaVu Sans" w:cs="DejaVu Sans"/>
+          <w:sz w:val="24"/>
+          <w:szCs w:val="24"/>
+          <w:lang w:val="en-IN"/>
+        </w:rPr>
+      </w:pPr>
+      <w:r>
+        <w:rPr>
+          <w:rFonts w:ascii="DejaVu Sans" w:hAnsi="DejaVu Sans" w:cs="DejaVu Sans"/>
+          <w:color w:val="808080" w:themeColor="background1" w:themeShade="80"/>
+          <w:sz w:val="24"/>
+          <w:szCs w:val="24"/>
+          <w:lang w:val="en-IN"/>
+        </w:rPr>
+        <w:t>Landlord Sign</w:t>
+      </w:r>
+      <w:r>
+        <w:rPr>
+          <w:rFonts w:ascii="DejaVu Sans" w:hAnsi="DejaVu Sans" w:cs="DejaVu Sans"/>
+          <w:b/>
+          <w:bCs/>
+          <w:sz w:val="24"/>
+          <w:szCs w:val="24"/>
+          <w:lang w:val="en-IN"/>
+        </w:rPr>
+        <w:tab/>
+      </w:r>
+      <w:r>
+        <w:rPr>
+          <w:rFonts w:ascii="DejaVu Sans" w:hAnsi="DejaVu Sans" w:cs="DejaVu Sans"/>
+          <w:b/>
+          <w:bCs/>
+          <w:sz w:val="24"/>
+          <w:szCs w:val="24"/>
+          <w:lang w:val="en-IN"/>
+        </w:rPr>
+        <w:t xml:space="preserve">{{ </w:t>
+      </w:r>
+      <w:r>
+        <w:rPr>
+          <w:rFonts w:ascii="DejaVu Sans" w:hAnsi="DejaVu Sans" w:cs="DejaVu Sans"/>
+          <w:b/>
+          <w:bCs/>
+          <w:sz w:val="24"/>
+          <w:szCs w:val="24"/>
+          <w:lang w:val="en-IN"/>
+        </w:rPr>
+        <w:t>LANDLORD_SIGN</w:t>
+      </w:r>
+      <w:r>
+        <w:rPr>
+          <w:rFonts w:ascii="DejaVu Sans" w:hAnsi="DejaVu Sans" w:cs="DejaVu Sans"/>
+          <w:b/>
+          <w:bCs/>
+          <w:sz w:val="24"/>
+          <w:szCs w:val="24"/>
+          <w:lang w:val="en-IN"/>
+        </w:rPr>
+        <w:t xml:space="preserve"> }}</w:t>
       </w:r>
     </w:p>
     <w:sectPr>

</xml_diff>